<commit_message>
before pushing to github
</commit_message>
<xml_diff>
--- a/status/ToDo_Create_Alpha_0224.docx
+++ b/status/ToDo_Create_Alpha_0224.docx
@@ -2162,7 +2162,127 @@
         <w:rPr>
           <w:color w:val="008000"/>
         </w:rPr>
-        <w:t xml:space="preserve">Shut down rails.  Rebooted.  Tested application locally. </w:t>
+        <w:t xml:space="preserve">Shut down rails.  Rebooted.  </w:t>
+      </w:r>
+      <w:r>
+        <w:rPr>
+          <w:color w:val="008000"/>
+        </w:rPr>
+        <w:t xml:space="preserve">Rails fails to come up: </w:t>
+      </w:r>
+      <w:r>
+        <w:rPr>
+          <w:color w:val="008000"/>
+        </w:rPr>
+        <w:t xml:space="preserve"> </w:t>
+      </w:r>
+      <w:r>
+        <w:rPr>
+          <w:color w:val="008000"/>
+        </w:rPr>
+        <w:t>unintialized constant AdminUser.</w:t>
+      </w:r>
+    </w:p>
+    <w:p>
+      <w:pPr>
+        <w:rPr>
+          <w:color w:val="008000"/>
+        </w:rPr>
+      </w:pPr>
+      <w:r>
+        <w:rPr>
+          <w:color w:val="008000"/>
+        </w:rPr>
+        <w:tab/>
+        <w:t xml:space="preserve">       Try rerunning bundler. </w:t>
+      </w:r>
+      <w:r>
+        <w:rPr>
+          <w:color w:val="008000"/>
+        </w:rPr>
+        <w:t xml:space="preserve"> Still showing the gem activeadmin. Remove it from gemfile. and rerun bundle install. Same error.  Remove the line:</w:t>
+      </w:r>
+    </w:p>
+    <w:p>
+      <w:pPr>
+        <w:rPr>
+          <w:color w:val="008000"/>
+        </w:rPr>
+      </w:pPr>
+      <w:r>
+        <w:rPr>
+          <w:color w:val="008000"/>
+        </w:rPr>
+        <w:tab/>
+      </w:r>
+      <w:r>
+        <w:rPr>
+          <w:color w:val="008000"/>
+        </w:rPr>
+        <w:tab/>
+        <w:t xml:space="preserve">devise_for :admin_users, ActiveAdmin::Devise.config </w:t>
+      </w:r>
+    </w:p>
+    <w:p>
+      <w:pPr>
+        <w:rPr>
+          <w:color w:val="008000"/>
+        </w:rPr>
+      </w:pPr>
+      <w:r>
+        <w:rPr>
+          <w:color w:val="008000"/>
+        </w:rPr>
+        <w:tab/>
+        <w:t xml:space="preserve">        from routes.rb.. OK Rails comes up, and application runs. </w:t>
+      </w:r>
+    </w:p>
+    <w:p>
+      <w:pPr>
+        <w:rPr>
+          <w:color w:val="008000"/>
+        </w:rPr>
+      </w:pPr>
+      <w:r>
+        <w:rPr>
+          <w:color w:val="008000"/>
+        </w:rPr>
+        <w:tab/>
+        <w:t xml:space="preserve">Commit new version of app (the one without active_admin), push to heroku and try again. </w:t>
+      </w:r>
+      <w:r>
+        <w:rPr>
+          <w:color w:val="008000"/>
+        </w:rPr>
+        <w:t xml:space="preserve"> [DONE]</w:t>
+      </w:r>
+    </w:p>
+    <w:p>
+      <w:pPr>
+        <w:rPr>
+          <w:color w:val="008000"/>
+        </w:rPr>
+      </w:pPr>
+      <w:r>
+        <w:rPr>
+          <w:color w:val="008000"/>
+        </w:rPr>
+        <w:tab/>
+        <w:t>Working !!!!!!!!!!!!!!!!!!!!!!!</w:t>
+      </w:r>
+    </w:p>
+    <w:p>
+      <w:pPr>
+        <w:rPr>
+          <w:color w:val="008000"/>
+        </w:rPr>
+      </w:pPr>
+      <w:r>
+        <w:rPr>
+          <w:color w:val="008000"/>
+        </w:rPr>
+        <w:tab/>
+        <w:t>Send Bill the URL he can use to walk through product tree.  [DONE]</w:t>
       </w:r>
     </w:p>
     <w:p>
@@ -2177,7 +2297,13 @@
         <w:t>Alternatively, if</w:t>
       </w:r>
       <w:r>
-        <w:t xml:space="preserve"> compiled slug exceeds 100MB maximum, then </w:t>
+        <w:t xml:space="preserve"> compiled </w:t>
+      </w:r>
+      <w:r>
+        <w:t xml:space="preserve">slug exceeds 100MB maximum, or when want to improve performance of image loading:  </w:t>
+      </w:r>
+      <w:r>
+        <w:t xml:space="preserve"> </w:t>
       </w:r>
     </w:p>
     <w:p>
@@ -2185,49 +2311,29 @@
         <w:pStyle w:val="ListParagraph"/>
         <w:numPr>
           <w:ilvl w:val="0"/>
-          <w:numId w:val="24"/>
+          <w:numId w:val="48"/>
         </w:numPr>
-      </w:pPr>
-      <w:r>
+        <w:rPr>
+          <w:color w:val="008000"/>
+        </w:rPr>
+      </w:pPr>
+      <w:r>
+        <w:rPr>
+          <w:color w:val="008000"/>
+        </w:rPr>
         <w:t>move all images ( home, category, product, e</w:t>
       </w:r>
       <w:r>
+        <w:rPr>
+          <w:color w:val="008000"/>
+        </w:rPr>
         <w:t>tc.) to an Amazon S3 bucket, setting permissions and expires headers</w:t>
       </w:r>
-    </w:p>
-    <w:p>
-      <w:pPr>
-        <w:pStyle w:val="ListParagraph"/>
-        <w:numPr>
-          <w:ilvl w:val="1"/>
-          <w:numId w:val="32"/>
-        </w:numPr>
-        <w:ind w:left="1080" w:hanging="288"/>
-      </w:pPr>
-      <w:r>
-        <w:t xml:space="preserve">use BucketExplorer: </w:t>
-      </w:r>
-      <w:r>
-        <w:rPr>
-          <w:color w:val="008000"/>
-        </w:rPr>
-        <w:t>download Lion-compatible version</w:t>
-      </w:r>
-      <w:r>
-        <w:t>; xfer license key</w:t>
-      </w:r>
-    </w:p>
-    <w:p>
-      <w:pPr>
-        <w:pStyle w:val="ListParagraph"/>
-        <w:numPr>
-          <w:ilvl w:val="1"/>
-          <w:numId w:val="32"/>
-        </w:numPr>
-        <w:ind w:left="1080" w:hanging="288"/>
-      </w:pPr>
-      <w:r>
-        <w:t>if fails, use Firefox S3 plugin</w:t>
+      <w:r>
+        <w:rPr>
+          <w:color w:val="008000"/>
+        </w:rPr>
+        <w:t xml:space="preserve">.  DONE.  </w:t>
       </w:r>
     </w:p>
     <w:p>
@@ -2235,7 +2341,7 @@
         <w:pStyle w:val="ListParagraph"/>
         <w:numPr>
           <w:ilvl w:val="0"/>
-          <w:numId w:val="24"/>
+          <w:numId w:val="48"/>
         </w:numPr>
       </w:pPr>
       <w:r>
@@ -2250,7 +2356,7 @@
         <w:pStyle w:val="ListParagraph"/>
         <w:numPr>
           <w:ilvl w:val="0"/>
-          <w:numId w:val="24"/>
+          <w:numId w:val="48"/>
         </w:numPr>
       </w:pPr>
       <w:r>
@@ -2262,7 +2368,7 @@
         <w:pStyle w:val="ListParagraph"/>
         <w:numPr>
           <w:ilvl w:val="0"/>
-          <w:numId w:val="24"/>
+          <w:numId w:val="48"/>
         </w:numPr>
       </w:pPr>
       <w:r>
@@ -2274,7 +2380,7 @@
         <w:pStyle w:val="ListParagraph"/>
         <w:numPr>
           <w:ilvl w:val="0"/>
-          <w:numId w:val="24"/>
+          <w:numId w:val="48"/>
         </w:numPr>
       </w:pPr>
       <w:r>
@@ -2286,7 +2392,7 @@
         <w:pStyle w:val="ListParagraph"/>
         <w:numPr>
           <w:ilvl w:val="0"/>
-          <w:numId w:val="24"/>
+          <w:numId w:val="48"/>
         </w:numPr>
       </w:pPr>
       <w:r>
@@ -2298,7 +2404,7 @@
         <w:pStyle w:val="ListParagraph"/>
         <w:numPr>
           <w:ilvl w:val="0"/>
-          <w:numId w:val="24"/>
+          <w:numId w:val="48"/>
         </w:numPr>
       </w:pPr>
       <w:r>
@@ -2310,7 +2416,7 @@
         <w:pStyle w:val="ListParagraph"/>
         <w:numPr>
           <w:ilvl w:val="0"/>
-          <w:numId w:val="24"/>
+          <w:numId w:val="48"/>
         </w:numPr>
       </w:pPr>
       <w:r>
@@ -2324,6 +2430,7 @@
           <w:ilvl w:val="0"/>
           <w:numId w:val="26"/>
         </w:numPr>
+        <w:contextualSpacing w:val="0"/>
       </w:pPr>
       <w:r>
         <w:t>Rebuild XML site map, install on both development and alph test versions of the site and request reindex of the alpha version of the site from Google</w:t>
@@ -3525,6 +3632,95 @@
     </w:lvl>
   </w:abstractNum>
   <w:abstractNum w:abstractNumId="11">
+    <w:nsid w:val="18C03754"/>
+    <w:multiLevelType w:val="hybridMultilevel"/>
+    <w:tmpl w:val="B2A29F7A"/>
+    <w:lvl w:ilvl="0" w:tplc="04090001">
+      <w:start w:val="1"/>
+      <w:numFmt w:val="bullet"/>
+      <w:lvlText w:val=""/>
+      <w:lvlJc w:val="left"/>
+      <w:pPr>
+        <w:ind w:left="720" w:hanging="360"/>
+      </w:pPr>
+      <w:rPr>
+        <w:rFonts w:ascii="Symbol" w:hAnsi="Symbol" w:hint="default"/>
+      </w:rPr>
+    </w:lvl>
+    <w:lvl w:ilvl="1" w:tplc="04090019">
+      <w:start w:val="1"/>
+      <w:numFmt w:val="lowerLetter"/>
+      <w:lvlText w:val="%2."/>
+      <w:lvlJc w:val="left"/>
+      <w:pPr>
+        <w:ind w:left="1440" w:hanging="360"/>
+      </w:pPr>
+    </w:lvl>
+    <w:lvl w:ilvl="2" w:tplc="0409001B" w:tentative="1">
+      <w:start w:val="1"/>
+      <w:numFmt w:val="lowerRoman"/>
+      <w:lvlText w:val="%3."/>
+      <w:lvlJc w:val="right"/>
+      <w:pPr>
+        <w:ind w:left="2160" w:hanging="180"/>
+      </w:pPr>
+    </w:lvl>
+    <w:lvl w:ilvl="3" w:tplc="0409000F" w:tentative="1">
+      <w:start w:val="1"/>
+      <w:numFmt w:val="decimal"/>
+      <w:lvlText w:val="%4."/>
+      <w:lvlJc w:val="left"/>
+      <w:pPr>
+        <w:ind w:left="2880" w:hanging="360"/>
+      </w:pPr>
+    </w:lvl>
+    <w:lvl w:ilvl="4" w:tplc="04090019" w:tentative="1">
+      <w:start w:val="1"/>
+      <w:numFmt w:val="lowerLetter"/>
+      <w:lvlText w:val="%5."/>
+      <w:lvlJc w:val="left"/>
+      <w:pPr>
+        <w:ind w:left="3600" w:hanging="360"/>
+      </w:pPr>
+    </w:lvl>
+    <w:lvl w:ilvl="5" w:tplc="0409001B" w:tentative="1">
+      <w:start w:val="1"/>
+      <w:numFmt w:val="lowerRoman"/>
+      <w:lvlText w:val="%6."/>
+      <w:lvlJc w:val="right"/>
+      <w:pPr>
+        <w:ind w:left="4320" w:hanging="180"/>
+      </w:pPr>
+    </w:lvl>
+    <w:lvl w:ilvl="6" w:tplc="0409000F" w:tentative="1">
+      <w:start w:val="1"/>
+      <w:numFmt w:val="decimal"/>
+      <w:lvlText w:val="%7."/>
+      <w:lvlJc w:val="left"/>
+      <w:pPr>
+        <w:ind w:left="5040" w:hanging="360"/>
+      </w:pPr>
+    </w:lvl>
+    <w:lvl w:ilvl="7" w:tplc="04090019" w:tentative="1">
+      <w:start w:val="1"/>
+      <w:numFmt w:val="lowerLetter"/>
+      <w:lvlText w:val="%8."/>
+      <w:lvlJc w:val="left"/>
+      <w:pPr>
+        <w:ind w:left="5760" w:hanging="360"/>
+      </w:pPr>
+    </w:lvl>
+    <w:lvl w:ilvl="8" w:tplc="0409001B" w:tentative="1">
+      <w:start w:val="1"/>
+      <w:numFmt w:val="lowerRoman"/>
+      <w:lvlText w:val="%9."/>
+      <w:lvlJc w:val="right"/>
+      <w:pPr>
+        <w:ind w:left="6480" w:hanging="180"/>
+      </w:pPr>
+    </w:lvl>
+  </w:abstractNum>
+  <w:abstractNum w:abstractNumId="12">
     <w:nsid w:val="1D3662D1"/>
     <w:multiLevelType w:val="hybridMultilevel"/>
     <w:tmpl w:val="88D6E1D0"/>
@@ -3613,7 +3809,7 @@
       </w:pPr>
     </w:lvl>
   </w:abstractNum>
-  <w:abstractNum w:abstractNumId="12">
+  <w:abstractNum w:abstractNumId="13">
     <w:nsid w:val="1E2943E1"/>
     <w:multiLevelType w:val="hybridMultilevel"/>
     <w:tmpl w:val="9D483B54"/>
@@ -3702,7 +3898,7 @@
       </w:pPr>
     </w:lvl>
   </w:abstractNum>
-  <w:abstractNum w:abstractNumId="13">
+  <w:abstractNum w:abstractNumId="14">
     <w:nsid w:val="211969DD"/>
     <w:multiLevelType w:val="multilevel"/>
     <w:tmpl w:val="9ECECABE"/>
@@ -3815,7 +4011,7 @@
       </w:rPr>
     </w:lvl>
   </w:abstractNum>
-  <w:abstractNum w:abstractNumId="14">
+  <w:abstractNum w:abstractNumId="15">
     <w:nsid w:val="2844639C"/>
     <w:multiLevelType w:val="hybridMultilevel"/>
     <w:tmpl w:val="2EC8167A"/>
@@ -3904,7 +4100,7 @@
       </w:pPr>
     </w:lvl>
   </w:abstractNum>
-  <w:abstractNum w:abstractNumId="15">
+  <w:abstractNum w:abstractNumId="16">
     <w:nsid w:val="2AE60558"/>
     <w:multiLevelType w:val="multilevel"/>
     <w:tmpl w:val="4ED00A02"/>
@@ -4021,7 +4217,7 @@
       </w:rPr>
     </w:lvl>
   </w:abstractNum>
-  <w:abstractNum w:abstractNumId="16">
+  <w:abstractNum w:abstractNumId="17">
     <w:nsid w:val="2CDD5FCD"/>
     <w:multiLevelType w:val="multilevel"/>
     <w:tmpl w:val="A69A0210"/>
@@ -4134,7 +4330,7 @@
       </w:rPr>
     </w:lvl>
   </w:abstractNum>
-  <w:abstractNum w:abstractNumId="17">
+  <w:abstractNum w:abstractNumId="18">
     <w:nsid w:val="31856C01"/>
     <w:multiLevelType w:val="multilevel"/>
     <w:tmpl w:val="88D6E1D0"/>
@@ -4223,7 +4419,7 @@
       </w:pPr>
     </w:lvl>
   </w:abstractNum>
-  <w:abstractNum w:abstractNumId="18">
+  <w:abstractNum w:abstractNumId="19">
     <w:nsid w:val="351D640B"/>
     <w:multiLevelType w:val="hybridMultilevel"/>
     <w:tmpl w:val="96CCBD24"/>
@@ -4336,7 +4532,7 @@
       </w:rPr>
     </w:lvl>
   </w:abstractNum>
-  <w:abstractNum w:abstractNumId="19">
+  <w:abstractNum w:abstractNumId="20">
     <w:nsid w:val="3C7108BB"/>
     <w:multiLevelType w:val="multilevel"/>
     <w:tmpl w:val="3BE2C800"/>
@@ -4449,7 +4645,7 @@
       </w:rPr>
     </w:lvl>
   </w:abstractNum>
-  <w:abstractNum w:abstractNumId="20">
+  <w:abstractNum w:abstractNumId="21">
     <w:nsid w:val="413C5FF9"/>
     <w:multiLevelType w:val="hybridMultilevel"/>
     <w:tmpl w:val="1A325488"/>
@@ -4541,7 +4737,7 @@
       </w:pPr>
     </w:lvl>
   </w:abstractNum>
-  <w:abstractNum w:abstractNumId="21">
+  <w:abstractNum w:abstractNumId="22">
     <w:nsid w:val="41FD39DB"/>
     <w:multiLevelType w:val="hybridMultilevel"/>
     <w:tmpl w:val="A8C409DE"/>
@@ -4627,7 +4823,7 @@
       </w:pPr>
     </w:lvl>
   </w:abstractNum>
-  <w:abstractNum w:abstractNumId="22">
+  <w:abstractNum w:abstractNumId="23">
     <w:nsid w:val="436F4605"/>
     <w:multiLevelType w:val="multilevel"/>
     <w:tmpl w:val="88D6E1D0"/>
@@ -4716,7 +4912,7 @@
       </w:pPr>
     </w:lvl>
   </w:abstractNum>
-  <w:abstractNum w:abstractNumId="23">
+  <w:abstractNum w:abstractNumId="24">
     <w:nsid w:val="450B0A58"/>
     <w:multiLevelType w:val="multilevel"/>
     <w:tmpl w:val="AE28E044"/>
@@ -4829,7 +5025,7 @@
       </w:rPr>
     </w:lvl>
   </w:abstractNum>
-  <w:abstractNum w:abstractNumId="24">
+  <w:abstractNum w:abstractNumId="25">
     <w:nsid w:val="468B0E45"/>
     <w:multiLevelType w:val="multilevel"/>
     <w:tmpl w:val="9ECECABE"/>
@@ -4942,7 +5138,7 @@
       </w:rPr>
     </w:lvl>
   </w:abstractNum>
-  <w:abstractNum w:abstractNumId="25">
+  <w:abstractNum w:abstractNumId="26">
     <w:nsid w:val="49A046A9"/>
     <w:multiLevelType w:val="multilevel"/>
     <w:tmpl w:val="7E5286F8"/>
@@ -5060,7 +5256,7 @@
       </w:rPr>
     </w:lvl>
   </w:abstractNum>
-  <w:abstractNum w:abstractNumId="26">
+  <w:abstractNum w:abstractNumId="27">
     <w:nsid w:val="49B60689"/>
     <w:multiLevelType w:val="hybridMultilevel"/>
     <w:tmpl w:val="F14464EA"/>
@@ -5152,7 +5348,7 @@
       </w:pPr>
     </w:lvl>
   </w:abstractNum>
-  <w:abstractNum w:abstractNumId="27">
+  <w:abstractNum w:abstractNumId="28">
     <w:nsid w:val="51976491"/>
     <w:multiLevelType w:val="hybridMultilevel"/>
     <w:tmpl w:val="C0E46F86"/>
@@ -5164,7 +5360,7 @@
         <w:ind w:left="720" w:hanging="360"/>
       </w:pPr>
       <w:rPr>
-        <w:rFonts w:ascii="Optima" w:eastAsia="Cambria" w:hAnsi="Optima" w:cs="Symbol" w:hint="default"/>
+        <w:rFonts w:ascii="Optima" w:eastAsia="Cambria" w:hAnsi="Optima" w:cs="Wingdings" w:hint="default"/>
       </w:rPr>
     </w:lvl>
     <w:lvl w:ilvl="1" w:tplc="04090003">
@@ -5264,7 +5460,7 @@
       </w:rPr>
     </w:lvl>
   </w:abstractNum>
-  <w:abstractNum w:abstractNumId="28">
+  <w:abstractNum w:abstractNumId="29">
     <w:nsid w:val="5415689D"/>
     <w:multiLevelType w:val="multilevel"/>
     <w:tmpl w:val="3B601E76"/>
@@ -5380,7 +5576,7 @@
       </w:rPr>
     </w:lvl>
   </w:abstractNum>
-  <w:abstractNum w:abstractNumId="29">
+  <w:abstractNum w:abstractNumId="30">
     <w:nsid w:val="54190F68"/>
     <w:multiLevelType w:val="hybridMultilevel"/>
     <w:tmpl w:val="387C467A"/>
@@ -5466,7 +5662,7 @@
       </w:pPr>
     </w:lvl>
   </w:abstractNum>
-  <w:abstractNum w:abstractNumId="30">
+  <w:abstractNum w:abstractNumId="31">
     <w:nsid w:val="5AA77FDE"/>
     <w:multiLevelType w:val="multilevel"/>
     <w:tmpl w:val="88D6E1D0"/>
@@ -5555,7 +5751,7 @@
       </w:pPr>
     </w:lvl>
   </w:abstractNum>
-  <w:abstractNum w:abstractNumId="31">
+  <w:abstractNum w:abstractNumId="32">
     <w:nsid w:val="5CA502AA"/>
     <w:multiLevelType w:val="multilevel"/>
     <w:tmpl w:val="2C24EF22"/>
@@ -5674,7 +5870,7 @@
       </w:rPr>
     </w:lvl>
   </w:abstractNum>
-  <w:abstractNum w:abstractNumId="32">
+  <w:abstractNum w:abstractNumId="33">
     <w:nsid w:val="5CB858B5"/>
     <w:multiLevelType w:val="multilevel"/>
     <w:tmpl w:val="37F05074"/>
@@ -5790,7 +5986,7 @@
       </w:rPr>
     </w:lvl>
   </w:abstractNum>
-  <w:abstractNum w:abstractNumId="33">
+  <w:abstractNum w:abstractNumId="34">
     <w:nsid w:val="5E105A2E"/>
     <w:multiLevelType w:val="hybridMultilevel"/>
     <w:tmpl w:val="AE28E044"/>
@@ -5903,7 +6099,7 @@
       </w:rPr>
     </w:lvl>
   </w:abstractNum>
-  <w:abstractNum w:abstractNumId="34">
+  <w:abstractNum w:abstractNumId="35">
     <w:nsid w:val="63AA3ED2"/>
     <w:multiLevelType w:val="multilevel"/>
     <w:tmpl w:val="29305B6E"/>
@@ -6022,7 +6218,7 @@
       </w:rPr>
     </w:lvl>
   </w:abstractNum>
-  <w:abstractNum w:abstractNumId="35">
+  <w:abstractNum w:abstractNumId="36">
     <w:nsid w:val="69355F3C"/>
     <w:multiLevelType w:val="hybridMultilevel"/>
     <w:tmpl w:val="9ECECABE"/>
@@ -6135,7 +6331,7 @@
       </w:rPr>
     </w:lvl>
   </w:abstractNum>
-  <w:abstractNum w:abstractNumId="36">
+  <w:abstractNum w:abstractNumId="37">
     <w:nsid w:val="6CFB167D"/>
     <w:multiLevelType w:val="hybridMultilevel"/>
     <w:tmpl w:val="D950601A"/>
@@ -6221,7 +6417,7 @@
       </w:pPr>
     </w:lvl>
   </w:abstractNum>
-  <w:abstractNum w:abstractNumId="37">
+  <w:abstractNum w:abstractNumId="38">
     <w:nsid w:val="6DDF4F09"/>
     <w:multiLevelType w:val="hybridMultilevel"/>
     <w:tmpl w:val="7FB83D4E"/>
@@ -6310,7 +6506,7 @@
       </w:pPr>
     </w:lvl>
   </w:abstractNum>
-  <w:abstractNum w:abstractNumId="38">
+  <w:abstractNum w:abstractNumId="39">
     <w:nsid w:val="6E452873"/>
     <w:multiLevelType w:val="multilevel"/>
     <w:tmpl w:val="C0E46F86"/>
@@ -6322,7 +6518,7 @@
         <w:ind w:left="720" w:hanging="360"/>
       </w:pPr>
       <w:rPr>
-        <w:rFonts w:ascii="Optima" w:eastAsia="Cambria" w:hAnsi="Optima" w:cs="Symbol" w:hint="default"/>
+        <w:rFonts w:ascii="Optima" w:eastAsia="Cambria" w:hAnsi="Optima" w:cs="Wingdings" w:hint="default"/>
       </w:rPr>
     </w:lvl>
     <w:lvl w:ilvl="1">
@@ -6422,7 +6618,7 @@
       </w:rPr>
     </w:lvl>
   </w:abstractNum>
-  <w:abstractNum w:abstractNumId="39">
+  <w:abstractNum w:abstractNumId="40">
     <w:nsid w:val="717564A5"/>
     <w:multiLevelType w:val="hybridMultilevel"/>
     <w:tmpl w:val="C4DEFBF6"/>
@@ -6535,7 +6731,7 @@
       </w:rPr>
     </w:lvl>
   </w:abstractNum>
-  <w:abstractNum w:abstractNumId="40">
+  <w:abstractNum w:abstractNumId="41">
     <w:nsid w:val="77EE4457"/>
     <w:multiLevelType w:val="multilevel"/>
     <w:tmpl w:val="9ECECABE"/>
@@ -6655,22 +6851,22 @@
     <w:abstractNumId w:val="0"/>
   </w:num>
   <w:num w:numId="3">
-    <w:abstractNumId w:val="28"/>
+    <w:abstractNumId w:val="29"/>
   </w:num>
   <w:num w:numId="4">
-    <w:abstractNumId w:val="32"/>
+    <w:abstractNumId w:val="33"/>
   </w:num>
   <w:num w:numId="5">
-    <w:abstractNumId w:val="32"/>
+    <w:abstractNumId w:val="33"/>
   </w:num>
   <w:num w:numId="6">
-    <w:abstractNumId w:val="32"/>
+    <w:abstractNumId w:val="33"/>
   </w:num>
   <w:num w:numId="7">
-    <w:abstractNumId w:val="34"/>
+    <w:abstractNumId w:val="35"/>
   </w:num>
   <w:num w:numId="8">
-    <w:abstractNumId w:val="31"/>
+    <w:abstractNumId w:val="32"/>
   </w:num>
   <w:num w:numId="9">
     <w:abstractNumId w:val="5"/>
@@ -6691,103 +6887,106 @@
     <w:abstractNumId w:val="2"/>
   </w:num>
   <w:num w:numId="15">
-    <w:abstractNumId w:val="25"/>
+    <w:abstractNumId w:val="26"/>
   </w:num>
   <w:num w:numId="16">
-    <w:abstractNumId w:val="25"/>
+    <w:abstractNumId w:val="26"/>
   </w:num>
   <w:num w:numId="17">
     <w:abstractNumId w:val="1"/>
   </w:num>
   <w:num w:numId="18">
+    <w:abstractNumId w:val="16"/>
+  </w:num>
+  <w:num w:numId="19">
+    <w:abstractNumId w:val="28"/>
+  </w:num>
+  <w:num w:numId="20">
+    <w:abstractNumId w:val="39"/>
+  </w:num>
+  <w:num w:numId="21">
+    <w:abstractNumId w:val="40"/>
+  </w:num>
+  <w:num w:numId="22">
+    <w:abstractNumId w:val="36"/>
+  </w:num>
+  <w:num w:numId="23">
+    <w:abstractNumId w:val="22"/>
+  </w:num>
+  <w:num w:numId="24">
+    <w:abstractNumId w:val="30"/>
+  </w:num>
+  <w:num w:numId="25">
+    <w:abstractNumId w:val="37"/>
+  </w:num>
+  <w:num w:numId="26">
+    <w:abstractNumId w:val="12"/>
+  </w:num>
+  <w:num w:numId="27">
     <w:abstractNumId w:val="15"/>
   </w:num>
-  <w:num w:numId="19">
-    <w:abstractNumId w:val="27"/>
-  </w:num>
-  <w:num w:numId="20">
+  <w:num w:numId="28">
     <w:abstractNumId w:val="38"/>
   </w:num>
-  <w:num w:numId="21">
-    <w:abstractNumId w:val="39"/>
+  <w:num w:numId="29">
+    <w:abstractNumId w:val="23"/>
   </w:num>
-  <w:num w:numId="22">
-    <w:abstractNumId w:val="35"/>
+  <w:num w:numId="30">
+    <w:abstractNumId w:val="18"/>
   </w:num>
-  <w:num w:numId="23">
+  <w:num w:numId="31">
     <w:abstractNumId w:val="21"/>
   </w:num>
-  <w:num w:numId="24">
-    <w:abstractNumId w:val="29"/>
-  </w:num>
-  <w:num w:numId="25">
-    <w:abstractNumId w:val="36"/>
-  </w:num>
-  <w:num w:numId="26">
-    <w:abstractNumId w:val="11"/>
-  </w:num>
-  <w:num w:numId="27">
-    <w:abstractNumId w:val="14"/>
-  </w:num>
-  <w:num w:numId="28">
-    <w:abstractNumId w:val="37"/>
-  </w:num>
-  <w:num w:numId="29">
-    <w:abstractNumId w:val="22"/>
-  </w:num>
-  <w:num w:numId="30">
-    <w:abstractNumId w:val="17"/>
-  </w:num>
-  <w:num w:numId="31">
-    <w:abstractNumId w:val="20"/>
-  </w:num>
   <w:num w:numId="32">
-    <w:abstractNumId w:val="12"/>
+    <w:abstractNumId w:val="13"/>
   </w:num>
   <w:num w:numId="33">
-    <w:abstractNumId w:val="30"/>
+    <w:abstractNumId w:val="31"/>
   </w:num>
   <w:num w:numId="34">
-    <w:abstractNumId w:val="26"/>
+    <w:abstractNumId w:val="27"/>
   </w:num>
   <w:num w:numId="35">
     <w:abstractNumId w:val="10"/>
   </w:num>
   <w:num w:numId="36">
-    <w:abstractNumId w:val="18"/>
+    <w:abstractNumId w:val="19"/>
   </w:num>
   <w:num w:numId="37">
-    <w:abstractNumId w:val="33"/>
+    <w:abstractNumId w:val="34"/>
   </w:num>
   <w:num w:numId="38">
-    <w:abstractNumId w:val="23"/>
+    <w:abstractNumId w:val="24"/>
   </w:num>
   <w:num w:numId="39">
     <w:abstractNumId w:val="9"/>
   </w:num>
   <w:num w:numId="40">
-    <w:abstractNumId w:val="40"/>
+    <w:abstractNumId w:val="41"/>
   </w:num>
   <w:num w:numId="41">
     <w:abstractNumId w:val="8"/>
   </w:num>
   <w:num w:numId="42">
-    <w:abstractNumId w:val="16"/>
+    <w:abstractNumId w:val="17"/>
   </w:num>
   <w:num w:numId="43">
     <w:abstractNumId w:val="7"/>
   </w:num>
   <w:num w:numId="44">
-    <w:abstractNumId w:val="19"/>
+    <w:abstractNumId w:val="20"/>
   </w:num>
   <w:num w:numId="45">
     <w:abstractNumId w:val="6"/>
   </w:num>
   <w:num w:numId="46">
-    <w:abstractNumId w:val="24"/>
+    <w:abstractNumId w:val="25"/>
   </w:num>
   <w:num w:numId="47">
-    <w:abstractNumId w:val="13"/>
+    <w:abstractNumId w:val="14"/>
+  </w:num>
+  <w:num w:numId="48">
+    <w:abstractNumId w:val="11"/>
   </w:num>
 </w:numbering>
 </file>
@@ -6798,152 +6997,14 @@
     <w:rPrDefault>
       <w:rPr>
         <w:rFonts w:asciiTheme="minorHAnsi" w:eastAsiaTheme="minorHAnsi" w:hAnsiTheme="minorHAnsi" w:cstheme="minorBidi"/>
+        <w:sz w:val="24"/>
+        <w:szCs w:val="24"/>
         <w:lang w:val="en-US" w:eastAsia="en-US" w:bidi="ar-SA"/>
       </w:rPr>
     </w:rPrDefault>
     <w:pPrDefault/>
   </w:docDefaults>
-  <w:latentStyles w:defLockedState="0" w:defUIPriority="99" w:defSemiHidden="1" w:defUnhideWhenUsed="1" w:defQFormat="0" w:count="276">
-    <w:lsdException w:name="Normal" w:semiHidden="0" w:uiPriority="0" w:unhideWhenUsed="0" w:qFormat="1"/>
-    <w:lsdException w:name="heading 1" w:semiHidden="0" w:uiPriority="9" w:unhideWhenUsed="0" w:qFormat="1"/>
-    <w:lsdException w:name="heading 2" w:uiPriority="9" w:qFormat="1"/>
-    <w:lsdException w:name="heading 3" w:semiHidden="0" w:uiPriority="9" w:unhideWhenUsed="0" w:qFormat="1"/>
-    <w:lsdException w:name="heading 4" w:semiHidden="0" w:uiPriority="0" w:unhideWhenUsed="0" w:qFormat="1"/>
-    <w:lsdException w:name="heading 5" w:uiPriority="0" w:qFormat="1"/>
-    <w:lsdException w:name="heading 6" w:uiPriority="9" w:qFormat="1"/>
-    <w:lsdException w:name="heading 7" w:uiPriority="9" w:qFormat="1"/>
-    <w:lsdException w:name="heading 8" w:uiPriority="9" w:qFormat="1"/>
-    <w:lsdException w:name="heading 9" w:uiPriority="9" w:qFormat="1"/>
-    <w:lsdException w:name="toc 1" w:uiPriority="39"/>
-    <w:lsdException w:name="toc 2" w:uiPriority="39"/>
-    <w:lsdException w:name="toc 3" w:uiPriority="39"/>
-    <w:lsdException w:name="toc 4" w:uiPriority="39"/>
-    <w:lsdException w:name="toc 5" w:uiPriority="39"/>
-    <w:lsdException w:name="toc 6" w:uiPriority="39"/>
-    <w:lsdException w:name="toc 7" w:uiPriority="39"/>
-    <w:lsdException w:name="toc 8" w:uiPriority="39"/>
-    <w:lsdException w:name="toc 9" w:uiPriority="39"/>
-    <w:lsdException w:name="caption" w:uiPriority="35" w:qFormat="1"/>
-    <w:lsdException w:name="List Number 2" w:uiPriority="0"/>
-    <w:lsdException w:name="Title" w:semiHidden="0" w:uiPriority="10" w:unhideWhenUsed="0" w:qFormat="1"/>
-    <w:lsdException w:name="Default Paragraph Font" w:uiPriority="1"/>
-    <w:lsdException w:name="Subtitle" w:semiHidden="0" w:uiPriority="11" w:unhideWhenUsed="0" w:qFormat="1"/>
-    <w:lsdException w:name="Strong" w:semiHidden="0" w:uiPriority="22" w:unhideWhenUsed="0" w:qFormat="1"/>
-    <w:lsdException w:name="Emphasis" w:semiHidden="0" w:uiPriority="20" w:unhideWhenUsed="0" w:qFormat="1"/>
-    <w:lsdException w:name="Table Grid" w:semiHidden="0" w:uiPriority="59" w:unhideWhenUsed="0"/>
-    <w:lsdException w:name="Note Level 1" w:uiPriority="0"/>
-    <w:lsdException w:name="Placeholder Text" w:unhideWhenUsed="0"/>
-    <w:lsdException w:name="No Spacing" w:uiPriority="1" w:unhideWhenUsed="0" w:qFormat="1"/>
-    <w:lsdException w:name="Light Shading" w:semiHidden="0" w:uiPriority="60" w:unhideWhenUsed="0"/>
-    <w:lsdException w:name="Light List" w:semiHidden="0" w:uiPriority="61" w:unhideWhenUsed="0"/>
-    <w:lsdException w:name="Light Grid" w:semiHidden="0" w:uiPriority="62" w:unhideWhenUsed="0"/>
-    <w:lsdException w:name="Medium Shading 1" w:semiHidden="0" w:uiPriority="63" w:unhideWhenUsed="0"/>
-    <w:lsdException w:name="Medium Shading 2" w:semiHidden="0" w:uiPriority="64" w:unhideWhenUsed="0"/>
-    <w:lsdException w:name="Medium List 1" w:semiHidden="0" w:uiPriority="65" w:unhideWhenUsed="0"/>
-    <w:lsdException w:name="Medium List 2" w:semiHidden="0" w:uiPriority="66" w:unhideWhenUsed="0"/>
-    <w:lsdException w:name="Medium Grid 1" w:semiHidden="0" w:uiPriority="67" w:unhideWhenUsed="0"/>
-    <w:lsdException w:name="Medium Grid 2" w:semiHidden="0" w:uiPriority="68" w:unhideWhenUsed="0"/>
-    <w:lsdException w:name="Medium Grid 3" w:semiHidden="0" w:uiPriority="69" w:unhideWhenUsed="0"/>
-    <w:lsdException w:name="Dark List" w:semiHidden="0" w:uiPriority="70" w:unhideWhenUsed="0"/>
-    <w:lsdException w:name="Colorful Shading" w:semiHidden="0" w:uiPriority="71" w:unhideWhenUsed="0"/>
-    <w:lsdException w:name="Colorful List" w:semiHidden="0" w:uiPriority="72" w:unhideWhenUsed="0"/>
-    <w:lsdException w:name="Colorful Grid" w:semiHidden="0" w:uiPriority="73" w:unhideWhenUsed="0"/>
-    <w:lsdException w:name="Light Shading Accent 1" w:semiHidden="0" w:uiPriority="60" w:unhideWhenUsed="0"/>
-    <w:lsdException w:name="Light List Accent 1" w:semiHidden="0" w:uiPriority="61" w:unhideWhenUsed="0"/>
-    <w:lsdException w:name="Light Grid Accent 1" w:semiHidden="0" w:uiPriority="62" w:unhideWhenUsed="0"/>
-    <w:lsdException w:name="Medium Shading 1 Accent 1" w:semiHidden="0" w:uiPriority="63" w:unhideWhenUsed="0"/>
-    <w:lsdException w:name="Medium Shading 2 Accent 1" w:semiHidden="0" w:uiPriority="64" w:unhideWhenUsed="0"/>
-    <w:lsdException w:name="Medium List 1 Accent 1" w:semiHidden="0" w:uiPriority="65" w:unhideWhenUsed="0"/>
-    <w:lsdException w:name="Revision" w:unhideWhenUsed="0"/>
-    <w:lsdException w:name="List Paragraph" w:semiHidden="0" w:uiPriority="34" w:unhideWhenUsed="0" w:qFormat="1"/>
-    <w:lsdException w:name="Quote" w:semiHidden="0" w:uiPriority="29" w:unhideWhenUsed="0" w:qFormat="1"/>
-    <w:lsdException w:name="Intense Quote" w:semiHidden="0" w:uiPriority="30" w:unhideWhenUsed="0" w:qFormat="1"/>
-    <w:lsdException w:name="Medium List 2 Accent 1" w:semiHidden="0" w:uiPriority="66" w:unhideWhenUsed="0"/>
-    <w:lsdException w:name="Medium Grid 1 Accent 1" w:semiHidden="0" w:uiPriority="67" w:unhideWhenUsed="0"/>
-    <w:lsdException w:name="Medium Grid 2 Accent 1" w:semiHidden="0" w:uiPriority="68" w:unhideWhenUsed="0"/>
-    <w:lsdException w:name="Medium Grid 3 Accent 1" w:semiHidden="0" w:uiPriority="69" w:unhideWhenUsed="0"/>
-    <w:lsdException w:name="Dark List Accent 1" w:semiHidden="0" w:uiPriority="70" w:unhideWhenUsed="0"/>
-    <w:lsdException w:name="Colorful Shading Accent 1" w:semiHidden="0" w:uiPriority="71" w:unhideWhenUsed="0"/>
-    <w:lsdException w:name="Colorful List Accent 1" w:semiHidden="0" w:uiPriority="72" w:unhideWhenUsed="0"/>
-    <w:lsdException w:name="Colorful Grid Accent 1" w:semiHidden="0" w:uiPriority="73" w:unhideWhenUsed="0"/>
-    <w:lsdException w:name="Light Shading Accent 2" w:semiHidden="0" w:uiPriority="60" w:unhideWhenUsed="0"/>
-    <w:lsdException w:name="Light List Accent 2" w:semiHidden="0" w:uiPriority="61" w:unhideWhenUsed="0"/>
-    <w:lsdException w:name="Light Grid Accent 2" w:semiHidden="0" w:uiPriority="62" w:unhideWhenUsed="0"/>
-    <w:lsdException w:name="Medium Shading 1 Accent 2" w:semiHidden="0" w:uiPriority="63" w:unhideWhenUsed="0"/>
-    <w:lsdException w:name="Medium Shading 2 Accent 2" w:semiHidden="0" w:uiPriority="64" w:unhideWhenUsed="0"/>
-    <w:lsdException w:name="Medium List 1 Accent 2" w:semiHidden="0" w:uiPriority="65" w:unhideWhenUsed="0"/>
-    <w:lsdException w:name="Medium List 2 Accent 2" w:semiHidden="0" w:uiPriority="66" w:unhideWhenUsed="0"/>
-    <w:lsdException w:name="Medium Grid 1 Accent 2" w:semiHidden="0" w:uiPriority="67" w:unhideWhenUsed="0"/>
-    <w:lsdException w:name="Medium Grid 2 Accent 2" w:semiHidden="0" w:uiPriority="68" w:unhideWhenUsed="0"/>
-    <w:lsdException w:name="Medium Grid 3 Accent 2" w:semiHidden="0" w:uiPriority="69" w:unhideWhenUsed="0"/>
-    <w:lsdException w:name="Dark List Accent 2" w:semiHidden="0" w:uiPriority="70" w:unhideWhenUsed="0"/>
-    <w:lsdException w:name="Colorful Shading Accent 2" w:semiHidden="0" w:uiPriority="71" w:unhideWhenUsed="0"/>
-    <w:lsdException w:name="Colorful List Accent 2" w:semiHidden="0" w:uiPriority="72" w:unhideWhenUsed="0"/>
-    <w:lsdException w:name="Colorful Grid Accent 2" w:semiHidden="0" w:uiPriority="73" w:unhideWhenUsed="0"/>
-    <w:lsdException w:name="Light Shading Accent 3" w:semiHidden="0" w:uiPriority="60" w:unhideWhenUsed="0"/>
-    <w:lsdException w:name="Light List Accent 3" w:semiHidden="0" w:uiPriority="61" w:unhideWhenUsed="0"/>
-    <w:lsdException w:name="Light Grid Accent 3" w:semiHidden="0" w:uiPriority="62" w:unhideWhenUsed="0"/>
-    <w:lsdException w:name="Medium Shading 1 Accent 3" w:semiHidden="0" w:uiPriority="63" w:unhideWhenUsed="0"/>
-    <w:lsdException w:name="Medium Shading 2 Accent 3" w:semiHidden="0" w:uiPriority="64" w:unhideWhenUsed="0"/>
-    <w:lsdException w:name="Medium List 1 Accent 3" w:semiHidden="0" w:uiPriority="65" w:unhideWhenUsed="0"/>
-    <w:lsdException w:name="Medium List 2 Accent 3" w:semiHidden="0" w:uiPriority="66" w:unhideWhenUsed="0"/>
-    <w:lsdException w:name="Medium Grid 1 Accent 3" w:semiHidden="0" w:uiPriority="67" w:unhideWhenUsed="0"/>
-    <w:lsdException w:name="Medium Grid 2 Accent 3" w:semiHidden="0" w:uiPriority="68" w:unhideWhenUsed="0"/>
-    <w:lsdException w:name="Medium Grid 3 Accent 3" w:semiHidden="0" w:uiPriority="69" w:unhideWhenUsed="0"/>
-    <w:lsdException w:name="Dark List Accent 3" w:semiHidden="0" w:uiPriority="70" w:unhideWhenUsed="0"/>
-    <w:lsdException w:name="Colorful Shading Accent 3" w:semiHidden="0" w:uiPriority="71" w:unhideWhenUsed="0"/>
-    <w:lsdException w:name="Colorful List Accent 3" w:semiHidden="0" w:uiPriority="72" w:unhideWhenUsed="0"/>
-    <w:lsdException w:name="Colorful Grid Accent 3" w:semiHidden="0" w:uiPriority="73" w:unhideWhenUsed="0"/>
-    <w:lsdException w:name="Light Shading Accent 4" w:semiHidden="0" w:uiPriority="60" w:unhideWhenUsed="0"/>
-    <w:lsdException w:name="Light List Accent 4" w:semiHidden="0" w:uiPriority="61" w:unhideWhenUsed="0"/>
-    <w:lsdException w:name="Light Grid Accent 4" w:semiHidden="0" w:uiPriority="62" w:unhideWhenUsed="0"/>
-    <w:lsdException w:name="Medium Shading 1 Accent 4" w:semiHidden="0" w:uiPriority="63" w:unhideWhenUsed="0"/>
-    <w:lsdException w:name="Medium Shading 2 Accent 4" w:semiHidden="0" w:uiPriority="64" w:unhideWhenUsed="0"/>
-    <w:lsdException w:name="Medium List 1 Accent 4" w:semiHidden="0" w:uiPriority="65" w:unhideWhenUsed="0"/>
-    <w:lsdException w:name="Medium List 2 Accent 4" w:semiHidden="0" w:uiPriority="66" w:unhideWhenUsed="0"/>
-    <w:lsdException w:name="Medium Grid 1 Accent 4" w:semiHidden="0" w:uiPriority="67" w:unhideWhenUsed="0"/>
-    <w:lsdException w:name="Medium Grid 2 Accent 4" w:semiHidden="0" w:uiPriority="68" w:unhideWhenUsed="0"/>
-    <w:lsdException w:name="Medium Grid 3 Accent 4" w:semiHidden="0" w:uiPriority="69" w:unhideWhenUsed="0"/>
-    <w:lsdException w:name="Dark List Accent 4" w:semiHidden="0" w:uiPriority="70" w:unhideWhenUsed="0"/>
-    <w:lsdException w:name="Colorful Shading Accent 4" w:semiHidden="0" w:uiPriority="71" w:unhideWhenUsed="0"/>
-    <w:lsdException w:name="Colorful List Accent 4" w:semiHidden="0" w:uiPriority="72" w:unhideWhenUsed="0"/>
-    <w:lsdException w:name="Colorful Grid Accent 4" w:semiHidden="0" w:uiPriority="73" w:unhideWhenUsed="0"/>
-    <w:lsdException w:name="Light Shading Accent 5" w:semiHidden="0" w:uiPriority="60" w:unhideWhenUsed="0"/>
-    <w:lsdException w:name="Light List Accent 5" w:semiHidden="0" w:uiPriority="61" w:unhideWhenUsed="0"/>
-    <w:lsdException w:name="Light Grid Accent 5" w:semiHidden="0" w:uiPriority="62" w:unhideWhenUsed="0"/>
-    <w:lsdException w:name="Medium Shading 1 Accent 5" w:semiHidden="0" w:uiPriority="63" w:unhideWhenUsed="0"/>
-    <w:lsdException w:name="Medium Shading 2 Accent 5" w:semiHidden="0" w:uiPriority="64" w:unhideWhenUsed="0"/>
-    <w:lsdException w:name="Medium List 1 Accent 5" w:semiHidden="0" w:uiPriority="65" w:unhideWhenUsed="0"/>
-    <w:lsdException w:name="Medium List 2 Accent 5" w:semiHidden="0" w:uiPriority="66" w:unhideWhenUsed="0"/>
-    <w:lsdException w:name="Medium Grid 1 Accent 5" w:semiHidden="0" w:uiPriority="67" w:unhideWhenUsed="0"/>
-    <w:lsdException w:name="Medium Grid 2 Accent 5" w:semiHidden="0" w:uiPriority="68" w:unhideWhenUsed="0"/>
-    <w:lsdException w:name="Medium Grid 3 Accent 5" w:semiHidden="0" w:uiPriority="69" w:unhideWhenUsed="0"/>
-    <w:lsdException w:name="Dark List Accent 5" w:semiHidden="0" w:uiPriority="70" w:unhideWhenUsed="0"/>
-    <w:lsdException w:name="Colorful Shading Accent 5" w:semiHidden="0" w:uiPriority="71" w:unhideWhenUsed="0"/>
-    <w:lsdException w:name="Colorful List Accent 5" w:semiHidden="0" w:uiPriority="72" w:unhideWhenUsed="0"/>
-    <w:lsdException w:name="Colorful Grid Accent 5" w:semiHidden="0" w:uiPriority="73" w:unhideWhenUsed="0"/>
-    <w:lsdException w:name="Light Shading Accent 6" w:semiHidden="0" w:uiPriority="60" w:unhideWhenUsed="0"/>
-    <w:lsdException w:name="Light List Accent 6" w:semiHidden="0" w:uiPriority="61" w:unhideWhenUsed="0"/>
-    <w:lsdException w:name="Light Grid Accent 6" w:semiHidden="0" w:uiPriority="62" w:unhideWhenUsed="0"/>
-    <w:lsdException w:name="Medium Shading 1 Accent 6" w:semiHidden="0" w:uiPriority="63" w:unhideWhenUsed="0"/>
-    <w:lsdException w:name="Medium Shading 2 Accent 6" w:semiHidden="0" w:uiPriority="64" w:unhideWhenUsed="0"/>
-    <w:lsdException w:name="Medium List 1 Accent 6" w:semiHidden="0" w:uiPriority="65" w:unhideWhenUsed="0"/>
-    <w:lsdException w:name="Medium List 2 Accent 6" w:semiHidden="0" w:uiPriority="66" w:unhideWhenUsed="0"/>
-    <w:lsdException w:name="Medium Grid 1 Accent 6" w:semiHidden="0" w:uiPriority="67" w:unhideWhenUsed="0"/>
-    <w:lsdException w:name="Medium Grid 2 Accent 6" w:semiHidden="0" w:uiPriority="68" w:unhideWhenUsed="0"/>
-    <w:lsdException w:name="Medium Grid 3 Accent 6" w:semiHidden="0" w:uiPriority="69" w:unhideWhenUsed="0"/>
-    <w:lsdException w:name="Dark List Accent 6" w:semiHidden="0" w:uiPriority="70" w:unhideWhenUsed="0"/>
-    <w:lsdException w:name="Colorful Shading Accent 6" w:semiHidden="0" w:uiPriority="71" w:unhideWhenUsed="0"/>
-    <w:lsdException w:name="Colorful List Accent 6" w:semiHidden="0" w:uiPriority="72" w:unhideWhenUsed="0"/>
-    <w:lsdException w:name="Colorful Grid Accent 6" w:semiHidden="0" w:uiPriority="73" w:unhideWhenUsed="0"/>
-    <w:lsdException w:name="Subtle Emphasis" w:semiHidden="0" w:uiPriority="19" w:unhideWhenUsed="0" w:qFormat="1"/>
-    <w:lsdException w:name="Intense Emphasis" w:semiHidden="0" w:uiPriority="21" w:unhideWhenUsed="0" w:qFormat="1"/>
-    <w:lsdException w:name="Subtle Reference" w:semiHidden="0" w:uiPriority="31" w:unhideWhenUsed="0" w:qFormat="1"/>
-    <w:lsdException w:name="Intense Reference" w:semiHidden="0" w:uiPriority="32" w:unhideWhenUsed="0" w:qFormat="1"/>
-    <w:lsdException w:name="Book Title" w:semiHidden="0" w:uiPriority="33" w:unhideWhenUsed="0" w:qFormat="1"/>
-    <w:lsdException w:name="Bibliography" w:uiPriority="37"/>
-    <w:lsdException w:name="TOC Heading" w:uiPriority="39" w:qFormat="1"/>
-  </w:latentStyles>
+  <w:latentStyles w:defLockedState="0" w:defUIPriority="0" w:defSemiHidden="0" w:defUnhideWhenUsed="0" w:defQFormat="0" w:count="276"/>
   <w:style w:type="paragraph" w:default="1" w:styleId="Normal">
     <w:name w:val="Normal"/>
     <w:qFormat/>
@@ -6953,7 +7014,6 @@
     </w:pPr>
     <w:rPr>
       <w:rFonts w:ascii="Optima" w:hAnsi="Optima"/>
-      <w:szCs w:val="24"/>
     </w:rPr>
   </w:style>
   <w:style w:type="paragraph" w:styleId="Heading1">
@@ -7005,7 +7065,6 @@
       <w:b/>
       <w:bCs/>
       <w:color w:val="1F497D" w:themeColor="text2"/>
-      <w:sz w:val="24"/>
       <w:szCs w:val="26"/>
     </w:rPr>
   </w:style>
@@ -7230,7 +7289,6 @@
     <w:rPr>
       <w:rFonts w:ascii="Optima" w:eastAsia="ヒラギノ角ゴ Pro W3" w:hAnsi="Optima" w:cs="Times New Roman"/>
       <w:color w:val="000000"/>
-      <w:szCs w:val="24"/>
     </w:rPr>
   </w:style>
   <w:style w:type="character" w:customStyle="1" w:styleId="Heading5Char">
@@ -7282,7 +7340,6 @@
     </w:pPr>
     <w:rPr>
       <w:rFonts w:eastAsia="Cambria" w:cs="Times New Roman"/>
-      <w:sz w:val="24"/>
     </w:rPr>
   </w:style>
   <w:style w:type="paragraph" w:styleId="List">
@@ -7312,7 +7369,6 @@
     </w:pPr>
     <w:rPr>
       <w:rFonts w:eastAsia="Cambria" w:cs="Times New Roman"/>
-      <w:sz w:val="24"/>
     </w:rPr>
   </w:style>
   <w:style w:type="paragraph" w:styleId="ListBullet">
@@ -7411,7 +7467,6 @@
     <w:rPr>
       <w:rFonts w:eastAsia="Cambria" w:cs="Times New Roman"/>
       <w:b/>
-      <w:sz w:val="24"/>
     </w:rPr>
   </w:style>
   <w:style w:type="paragraph" w:styleId="ListNumber2">
@@ -7424,9 +7479,6 @@
       </w:numPr>
       <w:contextualSpacing/>
     </w:pPr>
-    <w:rPr>
-      <w:sz w:val="24"/>
-    </w:rPr>
   </w:style>
   <w:style w:type="paragraph" w:customStyle="1" w:styleId="ContractSection">
     <w:name w:val="Contract_Section"/>

</xml_diff>

<commit_message>
image references to S3
</commit_message>
<xml_diff>
--- a/status/ToDo_Create_Alpha_0224.docx
+++ b/status/ToDo_Create_Alpha_0224.docx
@@ -1186,7 +1186,31 @@
         <w:rPr>
           <w:color w:val="FF6600"/>
         </w:rPr>
-        <w:t xml:space="preserve"> Remember to update xls file. </w:t>
+        <w:t xml:space="preserve"> Remember to update xls file.</w:t>
+      </w:r>
+      <w:r>
+        <w:rPr>
+          <w:color w:val="FF6600"/>
+        </w:rPr>
+        <w:t xml:space="preserve"> </w:t>
+      </w:r>
+      <w:r>
+        <w:rPr>
+          <w:color w:val="008000"/>
+        </w:rPr>
+        <w:t>[ _v15 has been updated. ]</w:t>
+      </w:r>
+      <w:r>
+        <w:rPr>
+          <w:color w:val="FF6600"/>
+        </w:rPr>
+        <w:t xml:space="preserve"> </w:t>
+      </w:r>
+      <w:r>
+        <w:rPr>
+          <w:color w:val="FF6600"/>
+        </w:rPr>
+        <w:t xml:space="preserve"> </w:t>
       </w:r>
       <w:r>
         <w:rPr>

</xml_diff>